<commit_message>
Add figures to abstract and create Figure 1
</commit_message>
<xml_diff>
--- a/writing/OHBM atstract.docx
+++ b/writing/OHBM atstract.docx
@@ -461,25 +461,30 @@
           <w:sz w:val="22"/>
           <w:szCs w:val="22"/>
         </w:rPr>
-        <w:t>The proposed multivariate approach</w:t>
-      </w:r>
-      <w:r>
-        <w:rPr>
-          <w:color w:val="000000"/>
-          <w:sz w:val="22"/>
-          <w:szCs w:val="22"/>
-          <w:shd w:val="clear" w:color="auto" w:fill="FFFF00"/>
-        </w:rPr>
-        <w:t xml:space="preserve"> (see </w:t>
+        <w:t xml:space="preserve">The proposed multivariate </w:t>
+      </w:r>
+      <w:r>
+        <w:rPr>
+          <w:color w:val="000000"/>
+          <w:sz w:val="22"/>
+          <w:szCs w:val="22"/>
+        </w:rPr>
+        <w:t>approac</w:t>
+      </w:r>
+      <w:r>
+        <w:rPr>
+          <w:color w:val="000000"/>
+          <w:sz w:val="22"/>
+          <w:szCs w:val="22"/>
+        </w:rPr>
+        <w:t xml:space="preserve">h (see </w:t>
       </w:r>
       <w:r>
         <w:rPr>
           <w:b/>
-          <w:bCs/>
-          <w:color w:val="000000"/>
-          <w:sz w:val="22"/>
-          <w:szCs w:val="22"/>
-          <w:shd w:val="clear" w:color="auto" w:fill="FFFF00"/>
+          <w:color w:val="000000"/>
+          <w:sz w:val="22"/>
+          <w:szCs w:val="22"/>
         </w:rPr>
         <w:t>Fig. 1</w:t>
       </w:r>
@@ -488,17 +493,24 @@
           <w:color w:val="000000"/>
           <w:sz w:val="22"/>
           <w:szCs w:val="22"/>
-          <w:shd w:val="clear" w:color="auto" w:fill="FFFF00"/>
-        </w:rPr>
-        <w:t>)</w:t>
-      </w:r>
-      <w:r>
-        <w:rPr>
-          <w:color w:val="000000"/>
-          <w:sz w:val="22"/>
-          <w:szCs w:val="22"/>
-        </w:rPr>
-        <w:t xml:space="preserve"> first extracts the upper-triangle of the connectivity matrix of each participant session and vectorize it to form the rows of a data table. Sessions from the same participant are stacked to form a column-block. Each participant's block is placed adjacent to one another to form the final data table, where the rows are session and the columns are network edges. Next, hierarchical multiple factor analysis</w:t>
+        </w:rPr>
+        <w:t xml:space="preserve">) </w:t>
+      </w:r>
+      <w:r>
+        <w:rPr>
+          <w:color w:val="000000"/>
+          <w:sz w:val="22"/>
+          <w:szCs w:val="22"/>
+        </w:rPr>
+        <w:t>first extracts the upper-triangle of the connectivity matrix of each participant session and vectorize it to form the</w:t>
+      </w:r>
+      <w:r>
+        <w:rPr>
+          <w:color w:val="000000"/>
+          <w:sz w:val="22"/>
+          <w:szCs w:val="22"/>
+        </w:rPr>
+        <w:t xml:space="preserve"> rows of a data table. Sessions from the same participant are stacked to form a column-block. Each participant's block is placed adjacent to one another to form the final data table, where the rows are session and the columns are network edges. Next, hierarchical multiple factor analysis</w:t>
       </w:r>
       <w:r>
         <w:rPr>
@@ -686,6 +698,8 @@
     </w:p>
     <w:p>
       <w:pPr>
+        <w:pStyle w:val="NormalWeb"/>
+        <w:jc w:val="center"/>
         <w:rPr>
           <w:color w:val="000000"/>
           <w:sz w:val="22"/>
@@ -694,19 +708,101 @@
       </w:pPr>
       <w:r>
         <w:rPr>
-          <w:color w:val="000000"/>
-          <w:sz w:val="22"/>
-          <w:szCs w:val="22"/>
-        </w:rPr>
-        <w:t>To test this new technique, the Midnight Scan Club (MSC) dataset</w:t>
-      </w:r>
-      <w:r>
-        <w:rPr>
-          <w:color w:val="000000"/>
-          <w:sz w:val="22"/>
-          <w:szCs w:val="22"/>
-        </w:rPr>
-        <w:t xml:space="preserve"> </w:t>
+          <w:noProof/>
+          <w:color w:val="000000"/>
+          <w:sz w:val="22"/>
+          <w:szCs w:val="22"/>
+        </w:rPr>
+        <w:lastRenderedPageBreak/>
+        <w:drawing>
+          <wp:inline distT="0" distB="0" distL="0" distR="0" wp14:anchorId="5A0849E3" wp14:editId="2F2E221F">
+            <wp:extent cx="4206240" cy="4975860"/>
+            <wp:effectExtent l="0" t="0" r="3810" b="0"/>
+            <wp:docPr id="3" name="Picture 3"/>
+            <wp:cNvGraphicFramePr>
+              <a:graphicFrameLocks xmlns:a="http://schemas.openxmlformats.org/drawingml/2006/main" noChangeAspect="1"/>
+            </wp:cNvGraphicFramePr>
+            <a:graphic xmlns:a="http://schemas.openxmlformats.org/drawingml/2006/main">
+              <a:graphicData uri="http://schemas.openxmlformats.org/drawingml/2006/picture">
+                <pic:pic xmlns:pic="http://schemas.openxmlformats.org/drawingml/2006/picture">
+                  <pic:nvPicPr>
+                    <pic:cNvPr id="0" name="Picture 3"/>
+                    <pic:cNvPicPr>
+                      <a:picLocks noChangeAspect="1" noChangeArrowheads="1"/>
+                    </pic:cNvPicPr>
+                  </pic:nvPicPr>
+                  <pic:blipFill rotWithShape="1">
+                    <a:blip r:embed="rId9" cstate="print">
+                      <a:extLst>
+                        <a:ext uri="{28A0092B-C50C-407E-A947-70E740481C1C}">
+                          <a14:useLocalDpi xmlns:a14="http://schemas.microsoft.com/office/drawing/2010/main" val="0"/>
+                        </a:ext>
+                      </a:extLst>
+                    </a:blip>
+                    <a:srcRect b="2828"/>
+                    <a:stretch/>
+                  </pic:blipFill>
+                  <pic:spPr bwMode="auto">
+                    <a:xfrm>
+                      <a:off x="0" y="0"/>
+                      <a:ext cx="4206240" cy="4975860"/>
+                    </a:xfrm>
+                    <a:prstGeom prst="rect">
+                      <a:avLst/>
+                    </a:prstGeom>
+                    <a:noFill/>
+                    <a:ln>
+                      <a:noFill/>
+                    </a:ln>
+                    <a:extLst>
+                      <a:ext uri="{53640926-AAD7-44D8-BBD7-CCE9431645EC}">
+                        <a14:shadowObscured xmlns:a14="http://schemas.microsoft.com/office/drawing/2010/main"/>
+                      </a:ext>
+                    </a:extLst>
+                  </pic:spPr>
+                </pic:pic>
+              </a:graphicData>
+            </a:graphic>
+          </wp:inline>
+        </w:drawing>
+      </w:r>
+    </w:p>
+    <w:p>
+      <w:pPr>
+        <w:pStyle w:val="NormalWeb"/>
+        <w:jc w:val="center"/>
+        <w:rPr>
+          <w:b/>
+          <w:color w:val="000000"/>
+          <w:sz w:val="22"/>
+          <w:szCs w:val="22"/>
+        </w:rPr>
+      </w:pPr>
+      <w:r>
+        <w:rPr>
+          <w:b/>
+          <w:color w:val="000000"/>
+          <w:sz w:val="22"/>
+          <w:szCs w:val="22"/>
+        </w:rPr>
+        <w:t>Fig. 1</w:t>
+      </w:r>
+    </w:p>
+    <w:p>
+      <w:pPr>
+        <w:rPr>
+          <w:color w:val="000000"/>
+          <w:sz w:val="22"/>
+          <w:szCs w:val="22"/>
+        </w:rPr>
+      </w:pPr>
+      <w:r>
+        <w:rPr>
+          <w:color w:val="000000"/>
+          <w:sz w:val="22"/>
+          <w:szCs w:val="22"/>
+        </w:rPr>
+        <w:t xml:space="preserve">To test this new technique, the Midnight Scan Club (MSC) dataset </w:t>
       </w:r>
       <w:r>
         <w:rPr>
@@ -1067,15 +1163,7 @@
           <w:sz w:val="22"/>
           <w:szCs w:val="22"/>
         </w:rPr>
-        <w:t xml:space="preserve"> data to produce individualized parcellation (i.e., 30 min x 10 sessions). Individual-specific functional parcellation was available for each participant</w:t>
-      </w:r>
-      <w:r>
-        <w:rPr>
-          <w:color w:val="000000"/>
-          <w:sz w:val="22"/>
-          <w:szCs w:val="22"/>
-        </w:rPr>
-        <w:t xml:space="preserve"> </w:t>
+        <w:t xml:space="preserve"> data to produce individualized parcellation (i.e., 30 min x 10 sessions). Individual-specific functional parcellation was available for each participant </w:t>
       </w:r>
       <w:r>
         <w:rPr>
@@ -1425,13 +1513,19 @@
       </w:r>
     </w:p>
     <w:p>
-      <w:r>
-        <w:rPr>
-          <w:color w:val="000000"/>
-          <w:sz w:val="22"/>
-          <w:szCs w:val="22"/>
-        </w:rPr>
-        <w:lastRenderedPageBreak/>
+      <w:pPr>
+        <w:rPr>
+          <w:color w:val="000000"/>
+          <w:sz w:val="22"/>
+          <w:szCs w:val="22"/>
+        </w:rPr>
+      </w:pPr>
+      <w:r>
+        <w:rPr>
+          <w:color w:val="000000"/>
+          <w:sz w:val="22"/>
+          <w:szCs w:val="22"/>
+        </w:rPr>
         <w:t>This new multivariate approach to analyzing the MSC data table showed that the simulated sessions (2 &amp; 4) are separated from the non-simulated ones (1 &amp; 3) on the first component (</w:t>
       </w:r>
       <w:r>
@@ -1471,70 +1565,19 @@
         <w:t>). </w:t>
       </w:r>
     </w:p>
-    <w:p/>
     <w:p>
       <w:pPr>
-        <w:pStyle w:val="NormalWeb"/>
-        <w:spacing w:before="0" w:beforeAutospacing="0" w:after="0" w:afterAutospacing="0"/>
+        <w:rPr>
+          <w:color w:val="000000"/>
+          <w:sz w:val="22"/>
+          <w:szCs w:val="22"/>
+        </w:rPr>
       </w:pPr>
-      <w:r>
-        <w:rPr>
-          <w:color w:val="000000"/>
-          <w:sz w:val="22"/>
-          <w:szCs w:val="22"/>
-        </w:rPr>
-        <w:t xml:space="preserve">A comparison analysis was conducted using </w:t>
-      </w:r>
-      <w:proofErr w:type="spellStart"/>
-      <w:r>
-        <w:rPr>
-          <w:color w:val="000000"/>
-          <w:sz w:val="22"/>
-          <w:szCs w:val="22"/>
-        </w:rPr>
-        <w:t>DiSTATIS</w:t>
-      </w:r>
-      <w:proofErr w:type="spellEnd"/>
-      <w:r>
-        <w:rPr>
-          <w:color w:val="000000"/>
-          <w:sz w:val="22"/>
-          <w:szCs w:val="22"/>
-        </w:rPr>
-        <w:t>, where data were mapped to a shared template</w:t>
-      </w:r>
-      <w:r>
-        <w:rPr>
-          <w:color w:val="000000"/>
-          <w:sz w:val="22"/>
-          <w:szCs w:val="22"/>
-        </w:rPr>
-        <w:t xml:space="preserve"> </w:t>
-      </w:r>
-      <w:r>
-        <w:rPr>
-          <w:color w:val="000000"/>
-          <w:sz w:val="22"/>
-          <w:szCs w:val="22"/>
-        </w:rPr>
-        <w:fldChar w:fldCharType="begin"/>
-      </w:r>
-      <w:r>
-        <w:rPr>
-          <w:color w:val="000000"/>
-          <w:sz w:val="22"/>
-          <w:szCs w:val="22"/>
-        </w:rPr>
-        <w:instrText xml:space="preserve"> ADDIN EN.CITE &lt;EndNote&gt;&lt;Cite&gt;&lt;Author&gt;Gordon&lt;/Author&gt;&lt;Year&gt;2016&lt;/Year&gt;&lt;RecNum&gt;5&lt;/RecNum&gt;&lt;DisplayText&gt;(Gordon, et al., 2016)&lt;/DisplayText&gt;&lt;record&gt;&lt;rec-number&gt;5&lt;/rec-number&gt;&lt;foreign-keys&gt;&lt;key app="EN" db-id="dsxs0ts9otwsz6e9xarxrd9l5e5vraxpvvsf" timestamp="1575481820"&gt;5&lt;/key&gt;&lt;/foreign-keys&gt;&lt;ref-type name="Journal Article"&gt;17&lt;/ref-type&gt;&lt;contributors&gt;&lt;authors&gt;&lt;author&gt;Gordon, Evan M.&lt;/author&gt;&lt;author&gt;Laumann, Timothy O.&lt;/author&gt;&lt;author&gt;Adeyemo, Babatunde&lt;/author&gt;&lt;author&gt;Huckins, Jeremy F.&lt;/author&gt;&lt;author&gt;Kelley, William M.&lt;/author&gt;&lt;author&gt;Petersen, Steven E.&lt;/author&gt;&lt;/authors&gt;&lt;/contributors&gt;&lt;titles&gt;&lt;title&gt;Generation and Evaluation of a Cortical Area Parcellation from Resting-State Correlations&lt;/title&gt;&lt;secondary-title&gt;Cerebral Cortex&lt;/secondary-title&gt;&lt;/titles&gt;&lt;periodical&gt;&lt;full-title&gt;Cerebral Cortex&lt;/full-title&gt;&lt;/periodical&gt;&lt;pages&gt;288-303&lt;/pages&gt;&lt;volume&gt;26&lt;/volume&gt;&lt;number&gt;1&lt;/number&gt;&lt;dates&gt;&lt;year&gt;2016&lt;/year&gt;&lt;/dates&gt;&lt;isbn&gt;1047-3211&lt;/isbn&gt;&lt;urls&gt;&lt;related-urls&gt;&lt;url&gt;https://doi.org/10.1093/cercor/bhu239&lt;/url&gt;&lt;/related-urls&gt;&lt;/urls&gt;&lt;electronic-resource-num&gt;10.1093/cercor/bhu239 %J Cerebral Cortex&lt;/electronic-resource-num&gt;&lt;access-date&gt;12/4/2019&lt;/access-date&gt;&lt;/record&gt;&lt;/Cite&gt;&lt;/EndNote&gt;</w:instrText>
-      </w:r>
-      <w:r>
-        <w:rPr>
-          <w:color w:val="000000"/>
-          <w:sz w:val="22"/>
-          <w:szCs w:val="22"/>
-        </w:rPr>
-        <w:fldChar w:fldCharType="separate"/>
-      </w:r>
+    </w:p>
+    <w:p>
+      <w:pPr>
+        <w:jc w:val="center"/>
+      </w:pPr>
       <w:r>
         <w:rPr>
           <w:noProof/>
@@ -1542,123 +1585,11 @@
           <w:sz w:val="22"/>
           <w:szCs w:val="22"/>
         </w:rPr>
-        <w:t>(Gordon, et al., 2016)</w:t>
-      </w:r>
-      <w:r>
-        <w:rPr>
-          <w:color w:val="000000"/>
-          <w:sz w:val="22"/>
-          <w:szCs w:val="22"/>
-        </w:rPr>
-        <w:fldChar w:fldCharType="end"/>
-      </w:r>
-      <w:r>
-        <w:rPr>
-          <w:color w:val="000000"/>
-          <w:sz w:val="22"/>
-          <w:szCs w:val="22"/>
-        </w:rPr>
-        <w:t xml:space="preserve">. </w:t>
-      </w:r>
-      <w:r>
-        <w:rPr>
-          <w:color w:val="000000"/>
-          <w:sz w:val="22"/>
-          <w:szCs w:val="22"/>
-        </w:rPr>
-        <w:t xml:space="preserve">While </w:t>
-      </w:r>
-      <w:proofErr w:type="spellStart"/>
-      <w:r>
-        <w:rPr>
-          <w:color w:val="000000"/>
-          <w:sz w:val="22"/>
-          <w:szCs w:val="22"/>
-        </w:rPr>
-        <w:t>DiSTATIS</w:t>
-      </w:r>
-      <w:proofErr w:type="spellEnd"/>
-      <w:r>
-        <w:rPr>
-          <w:color w:val="000000"/>
-          <w:sz w:val="22"/>
-          <w:szCs w:val="22"/>
-        </w:rPr>
-        <w:t xml:space="preserve"> also showed the session effect in DMN (</w:t>
-      </w:r>
-      <w:r>
-        <w:rPr>
-          <w:b/>
-          <w:bCs/>
-          <w:color w:val="000000"/>
-          <w:sz w:val="22"/>
-          <w:szCs w:val="22"/>
-        </w:rPr>
-        <w:t>Fig. 2C</w:t>
-      </w:r>
-      <w:r>
-        <w:rPr>
-          <w:color w:val="000000"/>
-          <w:sz w:val="22"/>
-          <w:szCs w:val="22"/>
-        </w:rPr>
-        <w:t>), between-network effect could not be illustrated.</w:t>
-      </w:r>
-    </w:p>
-    <w:p/>
-    <w:p>
-      <w:r>
-        <w:rPr>
-          <w:color w:val="000000"/>
-          <w:sz w:val="22"/>
-          <w:szCs w:val="22"/>
-        </w:rPr>
-        <w:t>In conclusion, this technique provides a multivariate approach to analyze functional connectivity with individual parcellation and is particularly useful when the connectivity is extracted from a participant group with diverse brain sizes, parcellation or organizations.</w:t>
-      </w:r>
-    </w:p>
-    <w:p>
-      <w:bookmarkStart w:id="0" w:name="_GoBack"/>
-      <w:bookmarkEnd w:id="0"/>
-    </w:p>
-    <w:p>
-      <w:pPr>
-        <w:pStyle w:val="NormalWeb"/>
-        <w:spacing w:before="0" w:beforeAutospacing="0" w:after="0" w:afterAutospacing="0"/>
-      </w:pPr>
-      <w:r>
-        <w:rPr>
-          <w:color w:val="000000"/>
-          <w:sz w:val="22"/>
-          <w:szCs w:val="22"/>
-        </w:rPr>
-        <w:t xml:space="preserve"> </w:t>
-      </w:r>
-    </w:p>
-    <w:p>
-      <w:pPr>
-        <w:pStyle w:val="NormalWeb"/>
-        <w:spacing w:before="0" w:beforeAutospacing="0" w:after="0" w:afterAutospacing="0"/>
-      </w:pPr>
-    </w:p>
-    <w:p/>
-    <w:p>
-      <w:pPr>
-        <w:pStyle w:val="NormalWeb"/>
-        <w:spacing w:before="0" w:beforeAutospacing="0" w:after="0" w:afterAutospacing="0"/>
-      </w:pPr>
-      <w:r>
-        <w:rPr>
-          <w:noProof/>
-          <w:color w:val="000000"/>
-          <w:sz w:val="22"/>
-          <w:szCs w:val="22"/>
-          <w:bdr w:val="none" w:sz="0" w:space="0" w:color="auto" w:frame="1"/>
-        </w:rPr>
         <w:drawing>
-          <wp:inline distT="0" distB="0" distL="0" distR="0" wp14:anchorId="6580B4BF" wp14:editId="0B818A8E">
-            <wp:extent cx="5943600" cy="2971800"/>
-            <wp:effectExtent l="0" t="0" r="0" b="0"/>
-            <wp:docPr id="9" name="Picture 9" descr="https://lh4.googleusercontent.com/-wL8q70z1ZW5FM6YFevLlPVlly_16ZCRwnA-In2txbqPVAP-7pbHvHw8n-jZko2bCkLEww3BUh8Onlosplwzk5zofL5MYJ93XE5YE5fIhm2UMZLpfs0s66ctqZ5_1Q0CkPBYR49I"/>
+          <wp:inline distT="0" distB="0" distL="0" distR="0" wp14:anchorId="27E51316" wp14:editId="56A4EF85">
+            <wp:extent cx="5935980" cy="1783080"/>
+            <wp:effectExtent l="0" t="0" r="7620" b="7620"/>
+            <wp:docPr id="1" name="Picture 1"/>
             <wp:cNvGraphicFramePr>
               <a:graphicFrameLocks xmlns:a="http://schemas.openxmlformats.org/drawingml/2006/main" noChangeAspect="1"/>
             </wp:cNvGraphicFramePr>
@@ -1666,13 +1597,13 @@
               <a:graphicData uri="http://schemas.openxmlformats.org/drawingml/2006/picture">
                 <pic:pic xmlns:pic="http://schemas.openxmlformats.org/drawingml/2006/picture">
                   <pic:nvPicPr>
-                    <pic:cNvPr id="0" name="Picture 19" descr="https://lh4.googleusercontent.com/-wL8q70z1ZW5FM6YFevLlPVlly_16ZCRwnA-In2txbqPVAP-7pbHvHw8n-jZko2bCkLEww3BUh8Onlosplwzk5zofL5MYJ93XE5YE5fIhm2UMZLpfs0s66ctqZ5_1Q0CkPBYR49I"/>
+                    <pic:cNvPr id="0" name="Picture 1"/>
                     <pic:cNvPicPr>
                       <a:picLocks noChangeAspect="1" noChangeArrowheads="1"/>
                     </pic:cNvPicPr>
                   </pic:nvPicPr>
                   <pic:blipFill>
-                    <a:blip r:embed="rId9">
+                    <a:blip r:embed="rId10" cstate="print">
                       <a:extLst>
                         <a:ext uri="{28A0092B-C50C-407E-A947-70E740481C1C}">
                           <a14:useLocalDpi xmlns:a14="http://schemas.microsoft.com/office/drawing/2010/main" val="0"/>
@@ -1687,7 +1618,7 @@
                   <pic:spPr bwMode="auto">
                     <a:xfrm>
                       <a:off x="0" y="0"/>
-                      <a:ext cx="5943600" cy="2971800"/>
+                      <a:ext cx="5935980" cy="1783080"/>
                     </a:xfrm>
                     <a:prstGeom prst="rect">
                       <a:avLst/>
@@ -1706,68 +1637,20 @@
     </w:p>
     <w:p>
       <w:pPr>
-        <w:pStyle w:val="NormalWeb"/>
-        <w:spacing w:before="0" w:beforeAutospacing="0" w:after="0" w:afterAutospacing="0"/>
+        <w:jc w:val="center"/>
+        <w:rPr>
+          <w:b/>
+        </w:rPr>
       </w:pPr>
-      <w:r>
-        <w:rPr>
-          <w:noProof/>
-          <w:color w:val="000000"/>
-          <w:sz w:val="22"/>
-          <w:szCs w:val="22"/>
-          <w:bdr w:val="none" w:sz="0" w:space="0" w:color="auto" w:frame="1"/>
-        </w:rPr>
-        <w:lastRenderedPageBreak/>
-        <w:drawing>
-          <wp:inline distT="0" distB="0" distL="0" distR="0" wp14:anchorId="15A2ECBD" wp14:editId="32EC6001">
-            <wp:extent cx="5943600" cy="4236720"/>
-            <wp:effectExtent l="0" t="0" r="0" b="0"/>
-            <wp:docPr id="8" name="Picture 8" descr="https://lh5.googleusercontent.com/rNkqS1kDDMtp23OZQAtFVPmO90MXSKXgmnH5YvV0_WHyWABG9VbdSV_tO6yYOYUoplHnr-r7BIrIzNWF9_uFmUcqf6PpzDWMJjk3d-WvnKe4xji0cbnLMb1Y91BJ5YNKFwA4gzjD"/>
-            <wp:cNvGraphicFramePr>
-              <a:graphicFrameLocks xmlns:a="http://schemas.openxmlformats.org/drawingml/2006/main" noChangeAspect="1"/>
-            </wp:cNvGraphicFramePr>
-            <a:graphic xmlns:a="http://schemas.openxmlformats.org/drawingml/2006/main">
-              <a:graphicData uri="http://schemas.openxmlformats.org/drawingml/2006/picture">
-                <pic:pic xmlns:pic="http://schemas.openxmlformats.org/drawingml/2006/picture">
-                  <pic:nvPicPr>
-                    <pic:cNvPr id="0" name="Picture 20" descr="https://lh5.googleusercontent.com/rNkqS1kDDMtp23OZQAtFVPmO90MXSKXgmnH5YvV0_WHyWABG9VbdSV_tO6yYOYUoplHnr-r7BIrIzNWF9_uFmUcqf6PpzDWMJjk3d-WvnKe4xji0cbnLMb1Y91BJ5YNKFwA4gzjD"/>
-                    <pic:cNvPicPr>
-                      <a:picLocks noChangeAspect="1" noChangeArrowheads="1"/>
-                    </pic:cNvPicPr>
-                  </pic:nvPicPr>
-                  <pic:blipFill>
-                    <a:blip r:embed="rId10">
-                      <a:extLst>
-                        <a:ext uri="{28A0092B-C50C-407E-A947-70E740481C1C}">
-                          <a14:useLocalDpi xmlns:a14="http://schemas.microsoft.com/office/drawing/2010/main" val="0"/>
-                        </a:ext>
-                      </a:extLst>
-                    </a:blip>
-                    <a:srcRect/>
-                    <a:stretch>
-                      <a:fillRect/>
-                    </a:stretch>
-                  </pic:blipFill>
-                  <pic:spPr bwMode="auto">
-                    <a:xfrm>
-                      <a:off x="0" y="0"/>
-                      <a:ext cx="5943600" cy="4236720"/>
-                    </a:xfrm>
-                    <a:prstGeom prst="rect">
-                      <a:avLst/>
-                    </a:prstGeom>
-                    <a:noFill/>
-                    <a:ln>
-                      <a:noFill/>
-                    </a:ln>
-                  </pic:spPr>
-                </pic:pic>
-              </a:graphicData>
-            </a:graphic>
-          </wp:inline>
-        </w:drawing>
-      </w:r>
-    </w:p>
+      <w:bookmarkStart w:id="0" w:name="_GoBack"/>
+      <w:r>
+        <w:rPr>
+          <w:b/>
+        </w:rPr>
+        <w:t>Fig. 2</w:t>
+      </w:r>
+    </w:p>
+    <w:bookmarkEnd w:id="0"/>
     <w:p/>
     <w:p>
       <w:pPr>
@@ -1776,64 +1659,133 @@
       </w:pPr>
       <w:r>
         <w:rPr>
+          <w:color w:val="000000"/>
+          <w:sz w:val="22"/>
+          <w:szCs w:val="22"/>
+        </w:rPr>
+        <w:t xml:space="preserve">A comparison analysis was conducted using </w:t>
+      </w:r>
+      <w:proofErr w:type="spellStart"/>
+      <w:r>
+        <w:rPr>
+          <w:color w:val="000000"/>
+          <w:sz w:val="22"/>
+          <w:szCs w:val="22"/>
+        </w:rPr>
+        <w:t>DiSTATIS</w:t>
+      </w:r>
+      <w:proofErr w:type="spellEnd"/>
+      <w:r>
+        <w:rPr>
+          <w:color w:val="000000"/>
+          <w:sz w:val="22"/>
+          <w:szCs w:val="22"/>
+        </w:rPr>
+        <w:t xml:space="preserve">, where data were mapped to a shared template </w:t>
+      </w:r>
+      <w:r>
+        <w:rPr>
+          <w:color w:val="000000"/>
+          <w:sz w:val="22"/>
+          <w:szCs w:val="22"/>
+        </w:rPr>
+        <w:fldChar w:fldCharType="begin"/>
+      </w:r>
+      <w:r>
+        <w:rPr>
+          <w:color w:val="000000"/>
+          <w:sz w:val="22"/>
+          <w:szCs w:val="22"/>
+        </w:rPr>
+        <w:instrText xml:space="preserve"> ADDIN EN.CITE &lt;EndNote&gt;&lt;Cite&gt;&lt;Author&gt;Gordon&lt;/Author&gt;&lt;Year&gt;2016&lt;/Year&gt;&lt;RecNum&gt;5&lt;/RecNum&gt;&lt;DisplayText&gt;(Gordon, et al., 2016)&lt;/DisplayText&gt;&lt;record&gt;&lt;rec-number&gt;5&lt;/rec-number&gt;&lt;foreign-keys&gt;&lt;key app="EN" db-id="dsxs0ts9otwsz6e9xarxrd9l5e5vraxpvvsf" timestamp="1575481820"&gt;5&lt;/key&gt;&lt;/foreign-keys&gt;&lt;ref-type name="Journal Article"&gt;17&lt;/ref-type&gt;&lt;contributors&gt;&lt;authors&gt;&lt;author&gt;Gordon, Evan M.&lt;/author&gt;&lt;author&gt;Laumann, Timothy O.&lt;/author&gt;&lt;author&gt;Adeyemo, Babatunde&lt;/author&gt;&lt;author&gt;Huckins, Jeremy F.&lt;/author&gt;&lt;author&gt;Kelley, William M.&lt;/author&gt;&lt;author&gt;Petersen, Steven E.&lt;/author&gt;&lt;/authors&gt;&lt;/contributors&gt;&lt;titles&gt;&lt;title&gt;Generation and Evaluation of a Cortical Area Parcellation from Resting-State Correlations&lt;/title&gt;&lt;secondary-title&gt;Cerebral Cortex&lt;/secondary-title&gt;&lt;/titles&gt;&lt;periodical&gt;&lt;full-title&gt;Cerebral Cortex&lt;/full-title&gt;&lt;/periodical&gt;&lt;pages&gt;288-303&lt;/pages&gt;&lt;volume&gt;26&lt;/volume&gt;&lt;number&gt;1&lt;/number&gt;&lt;dates&gt;&lt;year&gt;2016&lt;/year&gt;&lt;/dates&gt;&lt;isbn&gt;1047-3211&lt;/isbn&gt;&lt;urls&gt;&lt;related-urls&gt;&lt;url&gt;https://doi.org/10.1093/cercor/bhu239&lt;/url&gt;&lt;/related-urls&gt;&lt;/urls&gt;&lt;electronic-resource-num&gt;10.1093/cercor/bhu239 %J Cerebral Cortex&lt;/electronic-resource-num&gt;&lt;access-date&gt;12/4/2019&lt;/access-date&gt;&lt;/record&gt;&lt;/Cite&gt;&lt;/EndNote&gt;</w:instrText>
+      </w:r>
+      <w:r>
+        <w:rPr>
+          <w:color w:val="000000"/>
+          <w:sz w:val="22"/>
+          <w:szCs w:val="22"/>
+        </w:rPr>
+        <w:fldChar w:fldCharType="separate"/>
+      </w:r>
+      <w:r>
+        <w:rPr>
           <w:noProof/>
           <w:color w:val="000000"/>
           <w:sz w:val="22"/>
           <w:szCs w:val="22"/>
-          <w:bdr w:val="none" w:sz="0" w:space="0" w:color="auto" w:frame="1"/>
-        </w:rPr>
-        <w:lastRenderedPageBreak/>
-        <w:drawing>
-          <wp:inline distT="0" distB="0" distL="0" distR="0" wp14:anchorId="2660D0F9" wp14:editId="4C1A76C6">
-            <wp:extent cx="5935980" cy="5935980"/>
-            <wp:effectExtent l="0" t="0" r="7620" b="7620"/>
-            <wp:docPr id="7" name="Picture 7" descr="https://lh4.googleusercontent.com/U32J_PYjmLffw-yixU9BeRlPBd3BJkxjnj2dy-VPO3Du2cHKFTt83lDYqAvz174eZhBpKLHOm7uiIjyw5aAAuriJcVtN6FeLJo5gcyJTg2JeZk-dfel-JFWp887AdPPwzpwjKGiE"/>
-            <wp:cNvGraphicFramePr>
-              <a:graphicFrameLocks xmlns:a="http://schemas.openxmlformats.org/drawingml/2006/main" noChangeAspect="1"/>
-            </wp:cNvGraphicFramePr>
-            <a:graphic xmlns:a="http://schemas.openxmlformats.org/drawingml/2006/main">
-              <a:graphicData uri="http://schemas.openxmlformats.org/drawingml/2006/picture">
-                <pic:pic xmlns:pic="http://schemas.openxmlformats.org/drawingml/2006/picture">
-                  <pic:nvPicPr>
-                    <pic:cNvPr id="0" name="Picture 21" descr="https://lh4.googleusercontent.com/U32J_PYjmLffw-yixU9BeRlPBd3BJkxjnj2dy-VPO3Du2cHKFTt83lDYqAvz174eZhBpKLHOm7uiIjyw5aAAuriJcVtN6FeLJo5gcyJTg2JeZk-dfel-JFWp887AdPPwzpwjKGiE"/>
-                    <pic:cNvPicPr>
-                      <a:picLocks noChangeAspect="1" noChangeArrowheads="1"/>
-                    </pic:cNvPicPr>
-                  </pic:nvPicPr>
-                  <pic:blipFill>
-                    <a:blip r:embed="rId11">
-                      <a:extLst>
-                        <a:ext uri="{28A0092B-C50C-407E-A947-70E740481C1C}">
-                          <a14:useLocalDpi xmlns:a14="http://schemas.microsoft.com/office/drawing/2010/main" val="0"/>
-                        </a:ext>
-                      </a:extLst>
-                    </a:blip>
-                    <a:srcRect/>
-                    <a:stretch>
-                      <a:fillRect/>
-                    </a:stretch>
-                  </pic:blipFill>
-                  <pic:spPr bwMode="auto">
-                    <a:xfrm>
-                      <a:off x="0" y="0"/>
-                      <a:ext cx="5935980" cy="5935980"/>
-                    </a:xfrm>
-                    <a:prstGeom prst="rect">
-                      <a:avLst/>
-                    </a:prstGeom>
-                    <a:noFill/>
-                    <a:ln>
-                      <a:noFill/>
-                    </a:ln>
-                  </pic:spPr>
-                </pic:pic>
-              </a:graphicData>
-            </a:graphic>
-          </wp:inline>
-        </w:drawing>
+        </w:rPr>
+        <w:t>(Gordon, et al., 2016)</w:t>
+      </w:r>
+      <w:r>
+        <w:rPr>
+          <w:color w:val="000000"/>
+          <w:sz w:val="22"/>
+          <w:szCs w:val="22"/>
+        </w:rPr>
+        <w:fldChar w:fldCharType="end"/>
+      </w:r>
+      <w:r>
+        <w:rPr>
+          <w:color w:val="000000"/>
+          <w:sz w:val="22"/>
+          <w:szCs w:val="22"/>
+        </w:rPr>
+        <w:t xml:space="preserve">. While </w:t>
+      </w:r>
+      <w:proofErr w:type="spellStart"/>
+      <w:r>
+        <w:rPr>
+          <w:color w:val="000000"/>
+          <w:sz w:val="22"/>
+          <w:szCs w:val="22"/>
+        </w:rPr>
+        <w:t>DiSTATIS</w:t>
+      </w:r>
+      <w:proofErr w:type="spellEnd"/>
+      <w:r>
+        <w:rPr>
+          <w:color w:val="000000"/>
+          <w:sz w:val="22"/>
+          <w:szCs w:val="22"/>
+        </w:rPr>
+        <w:t xml:space="preserve"> also showed the session effect in DMN (</w:t>
+      </w:r>
+      <w:r>
+        <w:rPr>
+          <w:b/>
+          <w:bCs/>
+          <w:color w:val="000000"/>
+          <w:sz w:val="22"/>
+          <w:szCs w:val="22"/>
+        </w:rPr>
+        <w:t>Fig. 2C</w:t>
+      </w:r>
+      <w:r>
+        <w:rPr>
+          <w:color w:val="000000"/>
+          <w:sz w:val="22"/>
+          <w:szCs w:val="22"/>
+        </w:rPr>
+        <w:t>), between-network effect could not be illustrated.</w:t>
       </w:r>
     </w:p>
     <w:p/>
+    <w:p>
+      <w:r>
+        <w:rPr>
+          <w:color w:val="000000"/>
+          <w:sz w:val="22"/>
+          <w:szCs w:val="22"/>
+        </w:rPr>
+        <w:t>In conclusion, this technique provides a multivariate approach to analyze functional connectivity with individual parcellation and is particularly useful when the connectivity is extracted from a participant group with diverse brain sizes, parcellation or organizations.</w:t>
+      </w:r>
+    </w:p>
+    <w:p>
+      <w:pPr>
+        <w:pStyle w:val="NormalWeb"/>
+        <w:spacing w:before="0" w:beforeAutospacing="0" w:after="0" w:afterAutospacing="0"/>
+      </w:pPr>
+    </w:p>
     <w:p>
       <w:pPr>
         <w:rPr>
@@ -1889,11 +1841,7 @@
         <w:ind w:left="720" w:hanging="720"/>
       </w:pPr>
       <w:r>
-        <w:t xml:space="preserve">Gordon, E.M., Laumann, T.O., Gilmore, A.W., Newbold, D.J., Greene, D.J., Berg, J.J., Ortega, M., Hoyt-Drazen, C., Gratton, C., Sun, H., Hampton, J.M., Coalson, R.S., Nguyen, A.L., McDermott, K.B., Shimony, J.S., Snyder, A.Z., Schlaggar, B.L., Petersen, S.E., Nelson, </w:t>
-      </w:r>
-      <w:r>
-        <w:lastRenderedPageBreak/>
-        <w:t>S.M., Dosenbach, N.U.F. (2017) Precision Functional Mapping of Individual Human Brains. Neuron, 95:791-807.e7.</w:t>
+        <w:t>Gordon, E.M., Laumann, T.O., Gilmore, A.W., Newbold, D.J., Greene, D.J., Berg, J.J., Ortega, M., Hoyt-Drazen, C., Gratton, C., Sun, H., Hampton, J.M., Coalson, R.S., Nguyen, A.L., McDermott, K.B., Shimony, J.S., Snyder, A.Z., Schlaggar, B.L., Petersen, S.E., Nelson, S.M., Dosenbach, N.U.F. (2017) Precision Functional Mapping of Individual Human Brains. Neuron, 95:791-807.e7.</w:t>
       </w:r>
     </w:p>
     <w:p>
@@ -1910,6 +1858,9 @@
         <w:fldChar w:fldCharType="end"/>
       </w:r>
     </w:p>
+    <w:p/>
+    <w:p/>
+    <w:p/>
     <w:sectPr>
       <w:pgSz w:w="12240" w:h="15840"/>
       <w:pgMar w:top="1440" w:right="1440" w:bottom="1440" w:left="1440" w:header="720" w:footer="720" w:gutter="0"/>
@@ -2330,6 +2281,7 @@
   <w:style w:type="character" w:default="1" w:styleId="DefaultParagraphFont">
     <w:name w:val="Default Paragraph Font"/>
     <w:uiPriority w:val="1"/>
+    <w:semiHidden/>
     <w:unhideWhenUsed/>
   </w:style>
   <w:style w:type="table" w:default="1" w:styleId="TableNormal">

</xml_diff>

<commit_message>
Update Figure 1 and OHBM
</commit_message>
<xml_diff>
--- a/writing/OHBM atstract.docx
+++ b/writing/OHBM atstract.docx
@@ -715,10 +715,10 @@
         </w:rPr>
         <w:lastRenderedPageBreak/>
         <w:drawing>
-          <wp:inline distT="0" distB="0" distL="0" distR="0" wp14:anchorId="5A0849E3" wp14:editId="2F2E221F">
-            <wp:extent cx="4206240" cy="4975860"/>
-            <wp:effectExtent l="0" t="0" r="3810" b="0"/>
-            <wp:docPr id="3" name="Picture 3"/>
+          <wp:inline distT="0" distB="0" distL="0" distR="0" wp14:anchorId="000F9E00" wp14:editId="3EF7E72A">
+            <wp:extent cx="3300706" cy="4017818"/>
+            <wp:effectExtent l="0" t="0" r="0" b="1905"/>
+            <wp:docPr id="2" name="Picture 2"/>
             <wp:cNvGraphicFramePr>
               <a:graphicFrameLocks xmlns:a="http://schemas.openxmlformats.org/drawingml/2006/main" noChangeAspect="1"/>
             </wp:cNvGraphicFramePr>
@@ -726,12 +726,12 @@
               <a:graphicData uri="http://schemas.openxmlformats.org/drawingml/2006/picture">
                 <pic:pic xmlns:pic="http://schemas.openxmlformats.org/drawingml/2006/picture">
                   <pic:nvPicPr>
-                    <pic:cNvPr id="0" name="Picture 3"/>
+                    <pic:cNvPr id="0" name="Picture 1"/>
                     <pic:cNvPicPr>
                       <a:picLocks noChangeAspect="1" noChangeArrowheads="1"/>
                     </pic:cNvPicPr>
                   </pic:nvPicPr>
-                  <pic:blipFill rotWithShape="1">
+                  <pic:blipFill>
                     <a:blip r:embed="rId9" cstate="print">
                       <a:extLst>
                         <a:ext uri="{28A0092B-C50C-407E-A947-70E740481C1C}">
@@ -739,13 +739,15 @@
                         </a:ext>
                       </a:extLst>
                     </a:blip>
-                    <a:srcRect b="2828"/>
-                    <a:stretch/>
+                    <a:srcRect/>
+                    <a:stretch>
+                      <a:fillRect/>
+                    </a:stretch>
                   </pic:blipFill>
                   <pic:spPr bwMode="auto">
                     <a:xfrm>
                       <a:off x="0" y="0"/>
-                      <a:ext cx="4206240" cy="4975860"/>
+                      <a:ext cx="3307060" cy="4025553"/>
                     </a:xfrm>
                     <a:prstGeom prst="rect">
                       <a:avLst/>
@@ -754,11 +756,6 @@
                     <a:ln>
                       <a:noFill/>
                     </a:ln>
-                    <a:extLst>
-                      <a:ext uri="{53640926-AAD7-44D8-BBD7-CCE9431645EC}">
-                        <a14:shadowObscured xmlns:a14="http://schemas.microsoft.com/office/drawing/2010/main"/>
-                      </a:ext>
-                    </a:extLst>
                   </pic:spPr>
                 </pic:pic>
               </a:graphicData>
@@ -778,6 +775,17 @@
           <w:szCs w:val="22"/>
         </w:rPr>
       </w:pPr>
+      <w:r>
+        <w:rPr>
+          <w:b/>
+          <w:color w:val="000000"/>
+          <w:sz w:val="22"/>
+          <w:szCs w:val="22"/>
+        </w:rPr>
+        <w:t xml:space="preserve">        </w:t>
+      </w:r>
+      <w:bookmarkStart w:id="0" w:name="_GoBack"/>
+      <w:bookmarkEnd w:id="0"/>
       <w:r>
         <w:rPr>
           <w:b/>
@@ -1585,6 +1593,7 @@
           <w:sz w:val="22"/>
           <w:szCs w:val="22"/>
         </w:rPr>
+        <w:lastRenderedPageBreak/>
         <w:drawing>
           <wp:inline distT="0" distB="0" distL="0" distR="0" wp14:anchorId="27E51316" wp14:editId="56A4EF85">
             <wp:extent cx="5935980" cy="1783080"/>
@@ -1642,7 +1651,6 @@
           <w:b/>
         </w:rPr>
       </w:pPr>
-      <w:bookmarkStart w:id="0" w:name="_GoBack"/>
       <w:r>
         <w:rPr>
           <w:b/>
@@ -1650,7 +1658,6 @@
         <w:t>Fig. 2</w:t>
       </w:r>
     </w:p>
-    <w:bookmarkEnd w:id="0"/>
     <w:p/>
     <w:p>
       <w:pPr>

</xml_diff>

<commit_message>
Update abstract with figure 1
</commit_message>
<xml_diff>
--- a/writing/OHBM atstract.docx
+++ b/writing/OHBM atstract.docx
@@ -715,10 +715,10 @@
         </w:rPr>
         <w:lastRenderedPageBreak/>
         <w:drawing>
-          <wp:inline distT="0" distB="0" distL="0" distR="0" wp14:anchorId="000F9E00" wp14:editId="3EF7E72A">
-            <wp:extent cx="3300706" cy="4017818"/>
-            <wp:effectExtent l="0" t="0" r="0" b="1905"/>
-            <wp:docPr id="2" name="Picture 2"/>
+          <wp:inline distT="0" distB="0" distL="0" distR="0" wp14:anchorId="42CE77CC" wp14:editId="65A7D621">
+            <wp:extent cx="3072574" cy="3740727"/>
+            <wp:effectExtent l="0" t="0" r="0" b="0"/>
+            <wp:docPr id="3" name="Picture 3"/>
             <wp:cNvGraphicFramePr>
               <a:graphicFrameLocks xmlns:a="http://schemas.openxmlformats.org/drawingml/2006/main" noChangeAspect="1"/>
             </wp:cNvGraphicFramePr>
@@ -747,7 +747,7 @@
                   <pic:spPr bwMode="auto">
                     <a:xfrm>
                       <a:off x="0" y="0"/>
-                      <a:ext cx="3307060" cy="4025553"/>
+                      <a:ext cx="3078573" cy="3748030"/>
                     </a:xfrm>
                     <a:prstGeom prst="rect">
                       <a:avLst/>
@@ -784,17 +784,17 @@
         </w:rPr>
         <w:t xml:space="preserve">        </w:t>
       </w:r>
+      <w:r>
+        <w:rPr>
+          <w:b/>
+          <w:color w:val="000000"/>
+          <w:sz w:val="22"/>
+          <w:szCs w:val="22"/>
+        </w:rPr>
+        <w:t>Fig. 1</w:t>
+      </w:r>
       <w:bookmarkStart w:id="0" w:name="_GoBack"/>
       <w:bookmarkEnd w:id="0"/>
-      <w:r>
-        <w:rPr>
-          <w:b/>
-          <w:color w:val="000000"/>
-          <w:sz w:val="22"/>
-          <w:szCs w:val="22"/>
-        </w:rPr>
-        <w:t>Fig. 1</w:t>
-      </w:r>
     </w:p>
     <w:p>
       <w:pPr>

</xml_diff>